<commit_message>
Updated template structure and practicing using git.
</commit_message>
<xml_diff>
--- a/library/peer_review_template.docx
+++ b/library/peer_review_template.docx
@@ -243,21 +243,37 @@
     </w:p>
     <w:p>
       <w:pPr>
+        <w:pStyle w:val="BodyText"/>
+      </w:pPr>
+      <w:r>
+        <w:t xml:space="preserve">The presence of named individuals comprises one part of model governance. How these individuals interact and govern the model is what ensures that the model is well managed or otherwise.</w:t>
+      </w:r>
+    </w:p>
+    <w:p>
+      <w:pPr>
         <w:pStyle w:val="Heading2"/>
       </w:pPr>
-      <w:bookmarkStart w:id="26" w:name="sro-governance-dave-fakename"/>
-      <w:r>
-        <w:t xml:space="preserve">2.1	SRO Governance (`Dave Fakename)</w:t>
+      <w:bookmarkStart w:id="26" w:name="commissioner-governance"/>
+      <w:r>
+        <w:t xml:space="preserve">2.1	Commissioner Governance</w:t>
       </w:r>
       <w:bookmarkEnd w:id="26"/>
     </w:p>
     <w:p>
       <w:pPr>
+        <w:pStyle w:val="FirstParagraph"/>
+      </w:pPr>
+      <w:r>
+        <w:t xml:space="preserve">The commissioner’s role involves clearly explaining what the team should create, why, and what limitations, assumptions and caveats are acceptable.</w:t>
+      </w:r>
+    </w:p>
+    <w:p>
+      <w:pPr>
         <w:pStyle w:val="Heading2"/>
       </w:pPr>
-      <w:bookmarkStart w:id="27" w:name="analytical-assurer-governance"/>
-      <w:r>
-        <w:t xml:space="preserve">2.2	Analytical Assurer Governance</w:t>
+      <w:bookmarkStart w:id="27" w:name="sro-governance-dave-fakename"/>
+      <w:r>
+        <w:t xml:space="preserve">2.2	SRO Governance (Dave Fakename)</w:t>
       </w:r>
       <w:bookmarkEnd w:id="27"/>
     </w:p>
@@ -265,45 +281,121 @@
       <w:pPr>
         <w:pStyle w:val="Heading2"/>
       </w:pPr>
-      <w:bookmarkStart w:id="28" w:name="commissioner-governance"/>
-      <w:r>
-        <w:t xml:space="preserve">2.3	Commissioner Governance</w:t>
+      <w:bookmarkStart w:id="28" w:name="analytical-assurer-governance"/>
+      <w:r>
+        <w:t xml:space="preserve">2.3	Analytical Assurer Governance</w:t>
       </w:r>
       <w:bookmarkEnd w:id="28"/>
     </w:p>
     <w:p>
       <w:pPr>
+        <w:pStyle w:val="Heading2"/>
+      </w:pPr>
+      <w:bookmarkStart w:id="29" w:name="governance-summary"/>
+      <w:r>
+        <w:t xml:space="preserve">2.4	Governance Summary</w:t>
+      </w:r>
+      <w:bookmarkEnd w:id="29"/>
+    </w:p>
+    <w:p>
+      <w:pPr>
         <w:pStyle w:val="Heading1"/>
       </w:pPr>
-      <w:bookmarkStart w:id="29" w:name="model-overview"/>
-      <w:r>
-        <w:t xml:space="preserve">3	Model Overview</w:t>
-      </w:r>
-      <w:bookmarkEnd w:id="29"/>
+      <w:bookmarkStart w:id="30" w:name="documentation-overview"/>
+      <w:r>
+        <w:t xml:space="preserve">3	Documentation Overview</w:t>
+      </w:r>
+      <w:bookmarkEnd w:id="30"/>
     </w:p>
     <w:p>
       <w:pPr>
         <w:pStyle w:val="Heading2"/>
       </w:pPr>
-      <w:bookmarkStart w:id="30" w:name="model-rationale"/>
-      <w:r>
-        <w:t xml:space="preserve">3.1	Model Rationale</w:t>
-      </w:r>
-      <w:bookmarkEnd w:id="30"/>
-    </w:p>
-    <w:p>
-      <w:pPr>
-        <w:pStyle w:val="FirstParagraph"/>
-      </w:pPr>
-      <w:r>
-        <w:t xml:space="preserve">This model attempts to answer the following question:</w:t>
-      </w:r>
-      <w:r>
-        <w:t xml:space="preserve"> </w:t>
-      </w:r>
-      <w:r>
-        <w:t xml:space="preserve">model_question</w:t>
-      </w:r>
+      <w:bookmarkStart w:id="31" w:name="assumptions-log"/>
+      <w:r>
+        <w:t xml:space="preserve">3.1	Assumptions Log</w:t>
+      </w:r>
+      <w:bookmarkEnd w:id="31"/>
+    </w:p>
+    <w:p>
+      <w:pPr>
+        <w:pStyle w:val="Heading2"/>
+      </w:pPr>
+      <w:bookmarkStart w:id="32" w:name="input-quality-review"/>
+      <w:r>
+        <w:t xml:space="preserve">3.2	Input Quality Review</w:t>
+      </w:r>
+      <w:bookmarkEnd w:id="32"/>
+    </w:p>
+    <w:p>
+      <w:pPr>
+        <w:pStyle w:val="Heading2"/>
+      </w:pPr>
+      <w:bookmarkStart w:id="33" w:name="commissioning-document"/>
+      <w:r>
+        <w:t xml:space="preserve">3.3	Commissioning Document</w:t>
+      </w:r>
+      <w:bookmarkEnd w:id="33"/>
+    </w:p>
+    <w:p>
+      <w:pPr>
+        <w:pStyle w:val="Heading2"/>
+      </w:pPr>
+      <w:bookmarkStart w:id="34" w:name="sensitivity-analysis"/>
+      <w:r>
+        <w:t xml:space="preserve">3.4	Sensitivity Analysis</w:t>
+      </w:r>
+      <w:bookmarkEnd w:id="34"/>
+    </w:p>
+    <w:p>
+      <w:pPr>
+        <w:pStyle w:val="Heading2"/>
+      </w:pPr>
+      <w:bookmarkStart w:id="35" w:name="user-report"/>
+      <w:r>
+        <w:t xml:space="preserve">3.5	User Report</w:t>
+      </w:r>
+      <w:bookmarkEnd w:id="35"/>
+    </w:p>
+    <w:p>
+      <w:pPr>
+        <w:pStyle w:val="Heading2"/>
+      </w:pPr>
+      <w:bookmarkStart w:id="36" w:name="documentation-summary"/>
+      <w:r>
+        <w:t xml:space="preserve">3.6	Documentation Summary</w:t>
+      </w:r>
+      <w:bookmarkEnd w:id="36"/>
+    </w:p>
+    <w:p>
+      <w:pPr>
+        <w:pStyle w:val="Heading1"/>
+      </w:pPr>
+      <w:bookmarkStart w:id="37" w:name="model-overview"/>
+      <w:r>
+        <w:t xml:space="preserve">4	Model Overview</w:t>
+      </w:r>
+      <w:bookmarkEnd w:id="37"/>
+    </w:p>
+    <w:p>
+      <w:pPr>
+        <w:pStyle w:val="Heading2"/>
+      </w:pPr>
+      <w:bookmarkStart w:id="38" w:name="model-rationale"/>
+      <w:r>
+        <w:t xml:space="preserve">4.1	Model Rationale</w:t>
+      </w:r>
+      <w:bookmarkEnd w:id="38"/>
+    </w:p>
+    <w:p>
+      <w:pPr>
+        <w:pStyle w:val="Heading2"/>
+      </w:pPr>
+      <w:bookmarkStart w:id="39" w:name="section"/>
+      <w:r>
+        <w:t xml:space="preserve">4.2	</w:t>
+      </w:r>
+      <w:bookmarkEnd w:id="39"/>
     </w:p>
     <w:sectPr>
       <w:pgSz w:w="12240" w:h="15840"/>

</xml_diff>

<commit_message>
Uploading all information required
</commit_message>
<xml_diff>
--- a/library/peer_review_template.docx
+++ b/library/peer_review_template.docx
@@ -41,7 +41,7 @@
         <w:pStyle w:val="Date"/>
       </w:pPr>
       <w:r>
-        <w:t xml:space="preserve">05/10/2021</w:t>
+        <w:t xml:space="preserve">11/10/2021</w:t>
       </w:r>
     </w:p>
     <w:sdt>
@@ -172,7 +172,7 @@
         <w:pStyle w:val="BodyText"/>
       </w:pPr>
       <w:r>
-        <w:t xml:space="preserve">Feel free to delete this section in the final submission to the modelling team.</w:t>
+        <w:t xml:space="preserve">Feel free to delete this section in the final submission to the modeling team.</w:t>
       </w:r>
     </w:p>
     <w:p>
@@ -190,7 +190,7 @@
         <w:pStyle w:val="FirstParagraph"/>
       </w:pPr>
       <w:r>
-        <w:t xml:space="preserve">This peer review structure follows a Governance, Documentation, Functionality structure. This structure presents the systemic and structural issues first and foremost within the review, then the errors or absences within the documentation and concludes with the specific findings within the model. This structure emphasizes the systemic factors which are almost always involved in the most severe model errors and shortcomings and aim to highlight factors whose symptoms can be identified within models but whose root cause might otherwise go unnoticed.</w:t>
+        <w:t xml:space="preserve">This peer review follows a Governance, Documentation &amp; Functionality structure. This structure presents the systemic and structural issues first and foremost within the review, then the errors or absences within the documentation and concludes with the specific findings within the model. This structure emphasizes the systemic factors which are almost always involved in the most severe model errors and shortcomings and aim to highlight factors whose symptoms can be identified within models but whose root cause might otherwise go unnoticed.</w:t>
       </w:r>
     </w:p>
     <w:p>
@@ -264,21 +264,365 @@
         <w:pStyle w:val="FirstParagraph"/>
       </w:pPr>
       <w:r>
-        <w:t xml:space="preserve">The commissioner’s role involves clearly explaining what the team should create, why, and what limitations, assumptions and caveats are acceptable.</w:t>
+        <w:t xml:space="preserve">This model does not meet the minimum best practice requirements of commissioner governance.</w:t>
+      </w:r>
+      <w:r>
+        <w:t xml:space="preserve"> </w:t>
+      </w:r>
+      <w:r>
+        <w:t xml:space="preserve">The most clear failures were as follows</w:t>
+      </w:r>
+    </w:p>
+    <w:tbl>
+      <w:tblPr>
+        <w:tblStyle w:val="Table"/>
+        <w:tblW w:type="pct" w:w="5000.0"/>
+        <w:tblLook w:firstRow="1"/>
+      </w:tblPr>
+      <w:tblGrid>
+        <w:gridCol w:w="7208"/>
+        <w:gridCol w:w="711"/>
+      </w:tblGrid>
+      <w:tr>
+        <w:trPr>
+          <w:cnfStyle w:firstRow="1"/>
+        </w:trPr>
+        <w:tc>
+          <w:tcPr>
+            <w:tcBorders>
+              <w:bottom w:val="single"/>
+            </w:tcBorders>
+            <w:vAlign w:val="bottom"/>
+          </w:tcPr>
+          <w:p>
+            <w:pPr>
+              <w:pStyle w:val="Compact"/>
+              <w:jc w:val="left"/>
+            </w:pPr>
+            <w:r>
+              <w:t xml:space="preserve">Questions</w:t>
+            </w:r>
+          </w:p>
+        </w:tc>
+        <w:tc>
+          <w:tcPr>
+            <w:tcBorders>
+              <w:bottom w:val="single"/>
+            </w:tcBorders>
+            <w:vAlign w:val="bottom"/>
+          </w:tcPr>
+          <w:p>
+            <w:pPr>
+              <w:pStyle w:val="Compact"/>
+              <w:jc w:val="left"/>
+            </w:pPr>
+            <w:r>
+              <w:t xml:space="preserve">Answers</w:t>
+            </w:r>
+          </w:p>
+        </w:tc>
+      </w:tr>
+      <w:tr>
+        <w:tc>
+          <w:p>
+            <w:pPr>
+              <w:pStyle w:val="Compact"/>
+              <w:jc w:val="left"/>
+            </w:pPr>
+            <w:r>
+              <w:t xml:space="preserve">Team adequatelly resourced?</w:t>
+            </w:r>
+          </w:p>
+        </w:tc>
+        <w:tc>
+          <w:p>
+            <w:pPr>
+              <w:pStyle w:val="Compact"/>
+              <w:jc w:val="left"/>
+            </w:pPr>
+            <w:r>
+              <w:t xml:space="preserve">FALSE</w:t>
+            </w:r>
+          </w:p>
+        </w:tc>
+      </w:tr>
+      <w:tr>
+        <w:tc>
+          <w:p>
+            <w:pPr>
+              <w:pStyle w:val="Compact"/>
+              <w:jc w:val="left"/>
+            </w:pPr>
+            <w:r>
+              <w:t xml:space="preserve">Was enough time allocated to the production of this model?</w:t>
+            </w:r>
+          </w:p>
+        </w:tc>
+        <w:tc>
+          <w:p>
+            <w:pPr>
+              <w:pStyle w:val="Compact"/>
+              <w:jc w:val="left"/>
+            </w:pPr>
+            <w:r>
+              <w:t xml:space="preserve">FALSE</w:t>
+            </w:r>
+          </w:p>
+        </w:tc>
+      </w:tr>
+      <w:tr>
+        <w:tc>
+          <w:p>
+            <w:pPr>
+              <w:pStyle w:val="Compact"/>
+              <w:jc w:val="left"/>
+            </w:pPr>
+            <w:r>
+              <w:t xml:space="preserve">Was adequate time allocated for the quality assurance of this model?</w:t>
+            </w:r>
+          </w:p>
+        </w:tc>
+        <w:tc>
+          <w:p>
+            <w:pPr>
+              <w:pStyle w:val="Compact"/>
+              <w:jc w:val="left"/>
+            </w:pPr>
+            <w:r>
+              <w:t xml:space="preserve">FALSE</w:t>
+            </w:r>
+          </w:p>
+        </w:tc>
+      </w:tr>
+      <w:tr>
+        <w:tc>
+          <w:p>
+            <w:pPr>
+              <w:pStyle w:val="Compact"/>
+              <w:jc w:val="left"/>
+            </w:pPr>
+            <w:r>
+              <w:t xml:space="preserve">Do the commissioner(s) well understand the limitations and caveats of the model?</w:t>
+            </w:r>
+          </w:p>
+        </w:tc>
+        <w:tc>
+          <w:p>
+            <w:pPr>
+              <w:pStyle w:val="Compact"/>
+              <w:jc w:val="left"/>
+            </w:pPr>
+            <w:r>
+              <w:t xml:space="preserve">FALSE</w:t>
+            </w:r>
+          </w:p>
+        </w:tc>
+      </w:tr>
+      <w:tr>
+        <w:tc>
+          <w:p>
+            <w:pPr>
+              <w:pStyle w:val="Compact"/>
+              <w:jc w:val="left"/>
+            </w:pPr>
+            <w:r>
+              <w:t xml:space="preserve">Were assumptions discussed and well udnerstood in advance of model production?</w:t>
+            </w:r>
+          </w:p>
+        </w:tc>
+        <w:tc>
+          <w:p>
+            <w:pPr>
+              <w:pStyle w:val="Compact"/>
+              <w:jc w:val="left"/>
+            </w:pPr>
+            <w:r>
+              <w:t xml:space="preserve">FALSE</w:t>
+            </w:r>
+          </w:p>
+        </w:tc>
+      </w:tr>
+      <w:tr>
+        <w:tc>
+          <w:p>
+            <w:pPr>
+              <w:pStyle w:val="Compact"/>
+              <w:jc w:val="left"/>
+            </w:pPr>
+            <w:r>
+              <w:t xml:space="preserve">Was the model development well planned from the start?</w:t>
+            </w:r>
+          </w:p>
+        </w:tc>
+        <w:tc>
+          <w:p>
+            <w:pPr>
+              <w:pStyle w:val="Compact"/>
+              <w:jc w:val="left"/>
+            </w:pPr>
+            <w:r>
+              <w:t xml:space="preserve">FALSE</w:t>
+            </w:r>
+          </w:p>
+        </w:tc>
+      </w:tr>
+      <w:tr>
+        <w:tc>
+          <w:p>
+            <w:pPr>
+              <w:pStyle w:val="Compact"/>
+              <w:jc w:val="left"/>
+            </w:pPr>
+            <w:r>
+              <w:t xml:space="preserve">Were members of the team able to raise concerns with the commissioner?</w:t>
+            </w:r>
+          </w:p>
+        </w:tc>
+        <w:tc>
+          <w:p>
+            <w:pPr>
+              <w:pStyle w:val="Compact"/>
+              <w:jc w:val="left"/>
+            </w:pPr>
+            <w:r>
+              <w:t xml:space="preserve">FALSE</w:t>
+            </w:r>
+          </w:p>
+        </w:tc>
+      </w:tr>
+      <w:tr>
+        <w:tc>
+          <w:p>
+            <w:pPr>
+              <w:pStyle w:val="Compact"/>
+              <w:jc w:val="left"/>
+            </w:pPr>
+            <w:r>
+              <w:t xml:space="preserve">Was there good communication between the Commissioner and the SRO?</w:t>
+            </w:r>
+          </w:p>
+        </w:tc>
+        <w:tc>
+          <w:p>
+            <w:pPr>
+              <w:pStyle w:val="Compact"/>
+              <w:jc w:val="left"/>
+            </w:pPr>
+            <w:r>
+              <w:t xml:space="preserve">FALSE</w:t>
+            </w:r>
+          </w:p>
+        </w:tc>
+      </w:tr>
+    </w:tbl>
+    <w:p>
+      <w:pPr>
+        <w:pStyle w:val="BodyText"/>
+      </w:pPr>
+      <w:r>
+        <w:t xml:space="preserve">The absence of a commissioner has significantly impaired model development.</w:t>
       </w:r>
     </w:p>
     <w:p>
       <w:pPr>
         <w:pStyle w:val="Heading2"/>
       </w:pPr>
-      <w:bookmarkStart w:id="27" w:name="sro-governance-dave-fakename"/>
-      <w:r>
-        <w:t xml:space="preserve">2.2	SRO Governance (Dave Fakename)</w:t>
+      <w:bookmarkStart w:id="27" w:name="sro-governance"/>
+      <w:r>
+        <w:t xml:space="preserve">2.2	SRO Governance</w:t>
       </w:r>
       <w:bookmarkEnd w:id="27"/>
     </w:p>
     <w:p>
       <w:pPr>
+        <w:pStyle w:val="FirstParagraph"/>
+      </w:pPr>
+      <w:r>
+        <w:t xml:space="preserve">This model does not meet the minimum best practice requirements of SRO governance.</w:t>
+      </w:r>
+      <w:r>
+        <w:t xml:space="preserve"> </w:t>
+      </w:r>
+      <w:r>
+        <w:t xml:space="preserve">The most clear failures were as follows</w:t>
+      </w:r>
+    </w:p>
+    <w:tbl>
+      <w:tblPr>
+        <w:tblStyle w:val="Table"/>
+        <w:tblW w:type="pct" w:w="5000.0"/>
+        <w:tblLook w:firstRow="1"/>
+      </w:tblPr>
+      <w:tblGrid>
+        <w:gridCol w:w="7183"/>
+        <w:gridCol w:w="736"/>
+      </w:tblGrid>
+      <w:tr>
+        <w:trPr>
+          <w:cnfStyle w:firstRow="1"/>
+        </w:trPr>
+        <w:tc>
+          <w:tcPr>
+            <w:tcBorders>
+              <w:bottom w:val="single"/>
+            </w:tcBorders>
+            <w:vAlign w:val="bottom"/>
+          </w:tcPr>
+          <w:p>
+            <w:pPr>
+              <w:pStyle w:val="Compact"/>
+              <w:jc w:val="left"/>
+            </w:pPr>
+            <w:r>
+              <w:t xml:space="preserve">Questions</w:t>
+            </w:r>
+          </w:p>
+        </w:tc>
+        <w:tc>
+          <w:tcPr>
+            <w:tcBorders>
+              <w:bottom w:val="single"/>
+            </w:tcBorders>
+            <w:vAlign w:val="bottom"/>
+          </w:tcPr>
+          <w:p>
+            <w:pPr>
+              <w:pStyle w:val="Compact"/>
+              <w:jc w:val="left"/>
+            </w:pPr>
+            <w:r>
+              <w:t xml:space="preserve">Answers</w:t>
+            </w:r>
+          </w:p>
+        </w:tc>
+      </w:tr>
+      <w:tr>
+        <w:tc>
+          <w:p>
+            <w:pPr>
+              <w:pStyle w:val="Compact"/>
+              <w:jc w:val="left"/>
+            </w:pPr>
+            <w:r>
+              <w:t xml:space="preserve">Have QA concerns been addressed and integrated into the model where relevant?</w:t>
+            </w:r>
+          </w:p>
+        </w:tc>
+        <w:tc>
+          <w:p>
+            <w:pPr>
+              <w:pStyle w:val="Compact"/>
+              <w:jc w:val="left"/>
+            </w:pPr>
+            <w:r>
+              <w:t xml:space="preserve">FALSE</w:t>
+            </w:r>
+          </w:p>
+        </w:tc>
+      </w:tr>
+    </w:tbl>
+    <w:p>
+      <w:pPr>
         <w:pStyle w:val="Heading2"/>
       </w:pPr>
       <w:bookmarkStart w:id="28" w:name="analytical-assurer-governance"/>
@@ -289,6 +633,214 @@
     </w:p>
     <w:p>
       <w:pPr>
+        <w:pStyle w:val="FirstParagraph"/>
+      </w:pPr>
+      <w:r>
+        <w:t xml:space="preserve">This model does not meet the minimum best practice requirements of AA governance.</w:t>
+      </w:r>
+      <w:r>
+        <w:t xml:space="preserve"> </w:t>
+      </w:r>
+      <w:r>
+        <w:t xml:space="preserve">The most clear failures were as follows</w:t>
+      </w:r>
+    </w:p>
+    <w:tbl>
+      <w:tblPr>
+        <w:tblStyle w:val="Table"/>
+        <w:tblW w:type="pct" w:w="5000.0"/>
+        <w:tblLook w:firstRow="1"/>
+      </w:tblPr>
+      <w:tblGrid>
+        <w:gridCol w:w="7253"/>
+        <w:gridCol w:w="666"/>
+      </w:tblGrid>
+      <w:tr>
+        <w:trPr>
+          <w:cnfStyle w:firstRow="1"/>
+        </w:trPr>
+        <w:tc>
+          <w:tcPr>
+            <w:tcBorders>
+              <w:bottom w:val="single"/>
+            </w:tcBorders>
+            <w:vAlign w:val="bottom"/>
+          </w:tcPr>
+          <w:p>
+            <w:pPr>
+              <w:pStyle w:val="Compact"/>
+              <w:jc w:val="left"/>
+            </w:pPr>
+            <w:r>
+              <w:t xml:space="preserve">Questions</w:t>
+            </w:r>
+          </w:p>
+        </w:tc>
+        <w:tc>
+          <w:tcPr>
+            <w:tcBorders>
+              <w:bottom w:val="single"/>
+            </w:tcBorders>
+            <w:vAlign w:val="bottom"/>
+          </w:tcPr>
+          <w:p>
+            <w:pPr>
+              <w:pStyle w:val="Compact"/>
+              <w:jc w:val="left"/>
+            </w:pPr>
+            <w:r>
+              <w:t xml:space="preserve">Answers</w:t>
+            </w:r>
+          </w:p>
+        </w:tc>
+      </w:tr>
+      <w:tr>
+        <w:tc>
+          <w:p>
+            <w:pPr>
+              <w:pStyle w:val="Compact"/>
+              <w:jc w:val="left"/>
+            </w:pPr>
+            <w:r>
+              <w:t xml:space="preserve">Was all formal QA work reviewed by the AA?</w:t>
+            </w:r>
+          </w:p>
+        </w:tc>
+        <w:tc>
+          <w:p>
+            <w:pPr>
+              <w:pStyle w:val="Compact"/>
+              <w:jc w:val="left"/>
+            </w:pPr>
+            <w:r>
+              <w:t xml:space="preserve">FALSE</w:t>
+            </w:r>
+          </w:p>
+        </w:tc>
+      </w:tr>
+      <w:tr>
+        <w:tc>
+          <w:p>
+            <w:pPr>
+              <w:pStyle w:val="Compact"/>
+              <w:jc w:val="left"/>
+            </w:pPr>
+            <w:r>
+              <w:t xml:space="preserve">Were the recommendations of QA work implemented or the lack of implentation justified?</w:t>
+            </w:r>
+          </w:p>
+        </w:tc>
+        <w:tc>
+          <w:p>
+            <w:pPr>
+              <w:pStyle w:val="Compact"/>
+              <w:jc w:val="left"/>
+            </w:pPr>
+            <w:r>
+              <w:t xml:space="preserve">FALSE</w:t>
+            </w:r>
+          </w:p>
+        </w:tc>
+      </w:tr>
+      <w:tr>
+        <w:tc>
+          <w:p>
+            <w:pPr>
+              <w:pStyle w:val="Compact"/>
+              <w:jc w:val="left"/>
+            </w:pPr>
+            <w:r>
+              <w:t xml:space="preserve">Have the changes implemented as a result of QA been signed off by the AA?</w:t>
+            </w:r>
+          </w:p>
+        </w:tc>
+        <w:tc>
+          <w:p>
+            <w:pPr>
+              <w:pStyle w:val="Compact"/>
+              <w:jc w:val="left"/>
+            </w:pPr>
+            <w:r>
+              <w:t xml:space="preserve">FALSE</w:t>
+            </w:r>
+          </w:p>
+        </w:tc>
+      </w:tr>
+      <w:tr>
+        <w:tc>
+          <w:p>
+            <w:pPr>
+              <w:pStyle w:val="Compact"/>
+              <w:jc w:val="left"/>
+            </w:pPr>
+            <w:r>
+              <w:t xml:space="preserve">Was adequate time allocated to perform QA?</w:t>
+            </w:r>
+          </w:p>
+        </w:tc>
+        <w:tc>
+          <w:p>
+            <w:pPr>
+              <w:pStyle w:val="Compact"/>
+              <w:jc w:val="left"/>
+            </w:pPr>
+            <w:r>
+              <w:t xml:space="preserve">FALSE</w:t>
+            </w:r>
+          </w:p>
+        </w:tc>
+      </w:tr>
+      <w:tr>
+        <w:tc>
+          <w:p>
+            <w:pPr>
+              <w:pStyle w:val="Compact"/>
+              <w:jc w:val="left"/>
+            </w:pPr>
+            <w:r>
+              <w:t xml:space="preserve">Was time allocated for the consideration and implementation of QA findings?</w:t>
+            </w:r>
+          </w:p>
+        </w:tc>
+        <w:tc>
+          <w:p>
+            <w:pPr>
+              <w:pStyle w:val="Compact"/>
+              <w:jc w:val="left"/>
+            </w:pPr>
+            <w:r>
+              <w:t xml:space="preserve">FALSE</w:t>
+            </w:r>
+          </w:p>
+        </w:tc>
+      </w:tr>
+      <w:tr>
+        <w:tc>
+          <w:p>
+            <w:pPr>
+              <w:pStyle w:val="Compact"/>
+              <w:jc w:val="left"/>
+            </w:pPr>
+            <w:r>
+              <w:t xml:space="preserve">Has adequate time been allocated to implement the findings of this review?</w:t>
+            </w:r>
+          </w:p>
+        </w:tc>
+        <w:tc>
+          <w:p>
+            <w:pPr>
+              <w:pStyle w:val="Compact"/>
+              <w:jc w:val="left"/>
+            </w:pPr>
+            <w:r>
+              <w:t xml:space="preserve">FALSE</w:t>
+            </w:r>
+          </w:p>
+        </w:tc>
+      </w:tr>
+    </w:tbl>
+    <w:p>
+      <w:pPr>
         <w:pStyle w:val="Heading2"/>
       </w:pPr>
       <w:bookmarkStart w:id="29" w:name="governance-summary"/>
@@ -309,6 +861,14 @@
     </w:p>
     <w:p>
       <w:pPr>
+        <w:pStyle w:val="FirstParagraph"/>
+      </w:pPr>
+      <w:r>
+        <w:t xml:space="preserve">Documentation acts not only acts as a useful audit trail for peer reviewers but helps remind modeling teams of the current best practices.If information is not document properly it cannot be proven to ourselves or the taxpayer that the information was gathered, considered and included in the decision making process. Any gaps in documentation are considered to be gaps in the model structure.</w:t>
+      </w:r>
+    </w:p>
+    <w:p>
+      <w:pPr>
         <w:pStyle w:val="Heading2"/>
       </w:pPr>
       <w:bookmarkStart w:id="31" w:name="assumptions-log"/>
@@ -319,83 +879,189 @@
     </w:p>
     <w:p>
       <w:pPr>
+        <w:pStyle w:val="FirstParagraph"/>
+      </w:pPr>
+      <w:r>
+        <w:t xml:space="preserve">The assumptions log acts as a store of the model’s assumptions. In general there can be two kinds of errors in the assumptions log - absent assumptions or incorrectly recorded assumptions.</w:t>
+      </w:r>
+    </w:p>
+    <w:p>
+      <w:pPr>
+        <w:pStyle w:val="Heading3"/>
+      </w:pPr>
+      <w:bookmarkStart w:id="32" w:name="absent-assumptions"/>
+      <w:r>
+        <w:t xml:space="preserve">3.1.1	Absent Assumptions</w:t>
+      </w:r>
+      <w:bookmarkEnd w:id="32"/>
+    </w:p>
+    <w:p>
+      <w:pPr>
+        <w:pStyle w:val="FirstParagraph"/>
+      </w:pPr>
+      <w:r>
+        <w:t xml:space="preserve">Absent assumptions are those assumptions which are detected by the peer reviewer but are not present within the assumptinos log. This implies that there are assumptions which have not been considered by the modelling team and may be causing significant bias within the model structure and function.</w:t>
+      </w:r>
+    </w:p>
+    <w:p>
+      <w:pPr>
+        <w:pStyle w:val="Heading3"/>
+      </w:pPr>
+      <w:bookmarkStart w:id="33" w:name="incorreclty-recorded-assumptions"/>
+      <w:r>
+        <w:t xml:space="preserve">3.1.2	Incorreclty Recorded Assumptions</w:t>
+      </w:r>
+      <w:bookmarkEnd w:id="33"/>
+    </w:p>
+    <w:p>
+      <w:pPr>
         <w:pStyle w:val="Heading2"/>
       </w:pPr>
-      <w:bookmarkStart w:id="32" w:name="input-quality-review"/>
+      <w:bookmarkStart w:id="34" w:name="input-quality-review"/>
       <w:r>
         <w:t xml:space="preserve">3.2	Input Quality Review</w:t>
       </w:r>
-      <w:bookmarkEnd w:id="32"/>
+      <w:bookmarkEnd w:id="34"/>
     </w:p>
     <w:p>
       <w:pPr>
         <w:pStyle w:val="Heading2"/>
       </w:pPr>
-      <w:bookmarkStart w:id="33" w:name="commissioning-document"/>
+      <w:bookmarkStart w:id="35" w:name="commissioning-document"/>
       <w:r>
         <w:t xml:space="preserve">3.3	Commissioning Document</w:t>
       </w:r>
-      <w:bookmarkEnd w:id="33"/>
+      <w:bookmarkEnd w:id="35"/>
     </w:p>
     <w:p>
       <w:pPr>
         <w:pStyle w:val="Heading2"/>
       </w:pPr>
-      <w:bookmarkStart w:id="34" w:name="sensitivity-analysis"/>
+      <w:bookmarkStart w:id="36" w:name="sensitivity-analysis"/>
       <w:r>
         <w:t xml:space="preserve">3.4	Sensitivity Analysis</w:t>
       </w:r>
-      <w:bookmarkEnd w:id="34"/>
+      <w:bookmarkEnd w:id="36"/>
     </w:p>
     <w:p>
       <w:pPr>
         <w:pStyle w:val="Heading2"/>
       </w:pPr>
-      <w:bookmarkStart w:id="35" w:name="user-report"/>
+      <w:bookmarkStart w:id="37" w:name="user-report"/>
       <w:r>
         <w:t xml:space="preserve">3.5	User Report</w:t>
       </w:r>
-      <w:bookmarkEnd w:id="35"/>
+      <w:bookmarkEnd w:id="37"/>
     </w:p>
     <w:p>
       <w:pPr>
         <w:pStyle w:val="Heading2"/>
       </w:pPr>
-      <w:bookmarkStart w:id="36" w:name="documentation-summary"/>
+      <w:bookmarkStart w:id="38" w:name="documentation-summary"/>
       <w:r>
         <w:t xml:space="preserve">3.6	Documentation Summary</w:t>
       </w:r>
-      <w:bookmarkEnd w:id="36"/>
+      <w:bookmarkEnd w:id="38"/>
     </w:p>
     <w:p>
       <w:pPr>
         <w:pStyle w:val="Heading1"/>
       </w:pPr>
-      <w:bookmarkStart w:id="37" w:name="model-overview"/>
-      <w:r>
-        <w:t xml:space="preserve">4	Model Overview</w:t>
-      </w:r>
-      <w:bookmarkEnd w:id="37"/>
+      <w:bookmarkStart w:id="39" w:name="functionality-overview"/>
+      <w:r>
+        <w:t xml:space="preserve">4	Functionality Overview</w:t>
+      </w:r>
+      <w:bookmarkEnd w:id="39"/>
     </w:p>
     <w:p>
       <w:pPr>
         <w:pStyle w:val="Heading2"/>
       </w:pPr>
-      <w:bookmarkStart w:id="38" w:name="model-rationale"/>
-      <w:r>
-        <w:t xml:space="preserve">4.1	Model Rationale</w:t>
-      </w:r>
-      <w:bookmarkEnd w:id="38"/>
+      <w:bookmarkStart w:id="40" w:name="rationale"/>
+      <w:r>
+        <w:t xml:space="preserve">4.1	Rationale</w:t>
+      </w:r>
+      <w:bookmarkEnd w:id="40"/>
     </w:p>
     <w:p>
       <w:pPr>
         <w:pStyle w:val="Heading2"/>
       </w:pPr>
-      <w:bookmarkStart w:id="39" w:name="section"/>
-      <w:r>
-        <w:t xml:space="preserve">4.2	</w:t>
-      </w:r>
-      <w:bookmarkEnd w:id="39"/>
+      <w:bookmarkStart w:id="41" w:name="code"/>
+      <w:r>
+        <w:t xml:space="preserve">4.2	Code</w:t>
+      </w:r>
+      <w:bookmarkEnd w:id="41"/>
+    </w:p>
+    <w:p>
+      <w:pPr>
+        <w:pStyle w:val="Heading2"/>
+      </w:pPr>
+      <w:bookmarkStart w:id="42" w:name="input-quality"/>
+      <w:r>
+        <w:t xml:space="preserve">4.3	Input quality</w:t>
+      </w:r>
+      <w:bookmarkEnd w:id="42"/>
+    </w:p>
+    <w:p>
+      <w:pPr>
+        <w:pStyle w:val="Heading2"/>
+      </w:pPr>
+      <w:bookmarkStart w:id="43" w:name="relation-to-documentation"/>
+      <w:r>
+        <w:t xml:space="preserve">4.4	Relation to documentation</w:t>
+      </w:r>
+      <w:bookmarkEnd w:id="43"/>
+    </w:p>
+    <w:p>
+      <w:pPr>
+        <w:pStyle w:val="Heading1"/>
+      </w:pPr>
+      <w:bookmarkStart w:id="44" w:name="summary"/>
+      <w:r>
+        <w:t xml:space="preserve">5	Summary</w:t>
+      </w:r>
+      <w:bookmarkEnd w:id="44"/>
+    </w:p>
+    <w:p>
+      <w:pPr>
+        <w:pStyle w:val="Heading2"/>
+      </w:pPr>
+      <w:bookmarkStart w:id="45" w:name="governance"/>
+      <w:r>
+        <w:t xml:space="preserve">5.1	Governance</w:t>
+      </w:r>
+      <w:bookmarkEnd w:id="45"/>
+    </w:p>
+    <w:p>
+      <w:pPr>
+        <w:pStyle w:val="Heading2"/>
+      </w:pPr>
+      <w:bookmarkStart w:id="46" w:name="documentation"/>
+      <w:r>
+        <w:t xml:space="preserve">5.2	Documentation</w:t>
+      </w:r>
+      <w:bookmarkEnd w:id="46"/>
+    </w:p>
+    <w:p>
+      <w:pPr>
+        <w:pStyle w:val="Heading2"/>
+      </w:pPr>
+      <w:bookmarkStart w:id="47" w:name="functionality"/>
+      <w:r>
+        <w:t xml:space="preserve">5.3	Functionality</w:t>
+      </w:r>
+      <w:bookmarkEnd w:id="47"/>
+    </w:p>
+    <w:p>
+      <w:pPr>
+        <w:pStyle w:val="Heading1"/>
+      </w:pPr>
+      <w:bookmarkStart w:id="48" w:name="recommendations"/>
+      <w:r>
+        <w:t xml:space="preserve">6	Recommendations</w:t>
+      </w:r>
+      <w:bookmarkEnd w:id="48"/>
     </w:p>
     <w:sectPr>
       <w:pgSz w:w="12240" w:h="15840"/>

</xml_diff>